<commit_message>
Added 'Add Staff' Test
</commit_message>
<xml_diff>
--- a/Documentation/ITC309 Software Development Project 2/Tests/Functional Tests/Cycle 1/Manage Staff Use case/Add Staff Test/Add Staff Script 4.1.docx
+++ b/Documentation/ITC309 Software Development Project 2/Tests/Functional Tests/Cycle 1/Manage Staff Use case/Add Staff Test/Add Staff Script 4.1.docx
@@ -692,13 +692,7 @@
               <w:t>4.2</w:t>
             </w:r>
             <w:r>
-              <w:t xml:space="preserve">. </w:t>
-            </w:r>
-            <w:r>
-              <w:t xml:space="preserve">If Username entered already exists, system </w:t>
-            </w:r>
-            <w:r>
-              <w:t>displays an appropriate message and prompts user to enter a unique username.</w:t>
+              <w:t>. If Username entered already exists, system displays an appropriate message and prompts user to enter a unique username.</w:t>
             </w:r>
           </w:p>
         </w:tc>
@@ -824,6 +818,15 @@
     </w:tbl>
     <w:p/>
     <w:p/>
+    <w:p>
+      <w:pPr>
+        <w:pStyle w:val="Heading2"/>
+      </w:pPr>
+      <w:r>
+        <w:lastRenderedPageBreak/>
+        <w:t>Data Set 1</w:t>
+      </w:r>
+    </w:p>
     <w:p/>
     <w:tbl>
       <w:tblPr>
@@ -858,6 +861,12 @@
               </w:rPr>
               <w:t>Data Set 1</w:t>
             </w:r>
+            <w:r>
+              <w:rPr>
+                <w:b/>
+              </w:rPr>
+              <w:t xml:space="preserve"> (Normal Flow)</w:t>
+            </w:r>
           </w:p>
         </w:tc>
       </w:tr>
@@ -1213,27 +1222,6 @@
         </w:tc>
       </w:tr>
     </w:tbl>
-    <w:p>
-      <w:pPr>
-        <w:pStyle w:val="Heading1"/>
-      </w:pPr>
-      <w:r>
-        <w:t xml:space="preserve">Result Screenshots </w:t>
-      </w:r>
-    </w:p>
-    <w:p>
-      <w:r>
-        <w:t>The screenshots of the result on each test step for each data set are given below:</w:t>
-      </w:r>
-    </w:p>
-    <w:p>
-      <w:pPr>
-        <w:pStyle w:val="Heading2"/>
-      </w:pPr>
-      <w:r>
-        <w:t>Data Set 1</w:t>
-      </w:r>
-    </w:p>
     <w:p/>
     <w:p>
       <w:pPr>
@@ -1261,7 +1249,6 @@
         <w:rPr>
           <w:noProof/>
         </w:rPr>
-        <w:lastRenderedPageBreak/>
         <w:drawing>
           <wp:inline distT="0" distB="0" distL="0" distR="0" wp14:anchorId="1F744952" wp14:editId="18B6705A">
             <wp:extent cx="6524625" cy="3819525"/>
@@ -1329,6 +1316,7 @@
         <w:rPr>
           <w:b/>
         </w:rPr>
+        <w:lastRenderedPageBreak/>
         <w:t>Step 2</w:t>
       </w:r>
     </w:p>
@@ -1361,7 +1349,6 @@
           <w:b/>
           <w:noProof/>
         </w:rPr>
-        <w:lastRenderedPageBreak/>
         <w:drawing>
           <wp:inline distT="0" distB="0" distL="0" distR="0" wp14:anchorId="03AFAA0F" wp14:editId="6DCBD0F6">
             <wp:extent cx="6521211" cy="3924300"/>
@@ -1743,6 +1730,12 @@
               </w:rPr>
               <w:t>Data Set 2</w:t>
             </w:r>
+            <w:r>
+              <w:rPr>
+                <w:b/>
+              </w:rPr>
+              <w:t xml:space="preserve"> (Enter username that already exists)</w:t>
+            </w:r>
           </w:p>
         </w:tc>
       </w:tr>
@@ -2102,11 +2095,388 @@
         </w:tc>
       </w:tr>
     </w:tbl>
-    <w:p>
+    <w:p/>
+    <w:p>
+      <w:pPr>
+        <w:rPr>
+          <w:b/>
+        </w:rPr>
+      </w:pPr>
+      <w:r>
+        <w:rPr>
+          <w:b/>
+        </w:rPr>
+        <w:lastRenderedPageBreak/>
+        <w:t>Step 1</w:t>
+      </w:r>
+    </w:p>
+    <w:p>
+      <w:r>
+        <w:t>After clicking on ‘Add Staff’ Icon at ‘Manage Staff’ system prompts user to enter new staff details</w:t>
+      </w:r>
+    </w:p>
+    <w:p>
+      <w:pPr>
+        <w:rPr>
+          <w:b/>
+        </w:rPr>
+      </w:pPr>
+      <w:r>
+        <w:rPr>
+          <w:b/>
+          <w:noProof/>
+        </w:rPr>
+        <w:drawing>
+          <wp:inline distT="0" distB="0" distL="0" distR="0" wp14:anchorId="6C996F5A" wp14:editId="709FA8B2">
+            <wp:extent cx="5943600" cy="3178175"/>
+            <wp:effectExtent l="0" t="0" r="0" b="3175"/>
+            <wp:docPr id="1" name="Picture 1"/>
+            <wp:cNvGraphicFramePr>
+              <a:graphicFrameLocks xmlns:a="http://schemas.openxmlformats.org/drawingml/2006/main" noChangeAspect="1"/>
+            </wp:cNvGraphicFramePr>
+            <a:graphic xmlns:a="http://schemas.openxmlformats.org/drawingml/2006/main">
+              <a:graphicData uri="http://schemas.openxmlformats.org/drawingml/2006/picture">
+                <pic:pic xmlns:pic="http://schemas.openxmlformats.org/drawingml/2006/picture">
+                  <pic:nvPicPr>
+                    <pic:cNvPr id="1" name="Step 1.PNG"/>
+                    <pic:cNvPicPr/>
+                  </pic:nvPicPr>
+                  <pic:blipFill>
+                    <a:blip r:embed="rId5">
+                      <a:extLst>
+                        <a:ext uri="{28A0092B-C50C-407E-A947-70E740481C1C}">
+                          <a14:useLocalDpi xmlns:a14="http://schemas.microsoft.com/office/drawing/2010/main" val="0"/>
+                        </a:ext>
+                      </a:extLst>
+                    </a:blip>
+                    <a:stretch>
+                      <a:fillRect/>
+                    </a:stretch>
+                  </pic:blipFill>
+                  <pic:spPr>
+                    <a:xfrm>
+                      <a:off x="0" y="0"/>
+                      <a:ext cx="5943600" cy="3178175"/>
+                    </a:xfrm>
+                    <a:prstGeom prst="rect">
+                      <a:avLst/>
+                    </a:prstGeom>
+                  </pic:spPr>
+                </pic:pic>
+              </a:graphicData>
+            </a:graphic>
+          </wp:inline>
+        </w:drawing>
+      </w:r>
+    </w:p>
+    <w:p>
+      <w:pPr>
+        <w:rPr>
+          <w:b/>
+        </w:rPr>
+      </w:pPr>
+      <w:r>
+        <w:rPr>
+          <w:b/>
+        </w:rPr>
+        <w:t>Step 2</w:t>
+      </w:r>
       <w:bookmarkStart w:id="0" w:name="_GoBack"/>
       <w:bookmarkEnd w:id="0"/>
     </w:p>
     <w:p>
+      <w:r>
+        <w:t xml:space="preserve">Enter all required data. Set username as </w:t>
+      </w:r>
+      <w:proofErr w:type="spellStart"/>
+      <w:r>
+        <w:t>ron</w:t>
+      </w:r>
+      <w:proofErr w:type="spellEnd"/>
+      <w:r>
+        <w:t xml:space="preserve"> which already exists. </w:t>
+      </w:r>
+    </w:p>
+    <w:p>
+      <w:pPr>
+        <w:rPr>
+          <w:b/>
+        </w:rPr>
+      </w:pPr>
+      <w:r>
+        <w:rPr>
+          <w:b/>
+          <w:noProof/>
+        </w:rPr>
+        <w:drawing>
+          <wp:inline distT="0" distB="0" distL="0" distR="0" wp14:anchorId="60FB2C0C" wp14:editId="5CC5CF0C">
+            <wp:extent cx="5943600" cy="3337560"/>
+            <wp:effectExtent l="0" t="0" r="0" b="0"/>
+            <wp:docPr id="9" name="Picture 9"/>
+            <wp:cNvGraphicFramePr>
+              <a:graphicFrameLocks xmlns:a="http://schemas.openxmlformats.org/drawingml/2006/main" noChangeAspect="1"/>
+            </wp:cNvGraphicFramePr>
+            <a:graphic xmlns:a="http://schemas.openxmlformats.org/drawingml/2006/main">
+              <a:graphicData uri="http://schemas.openxmlformats.org/drawingml/2006/picture">
+                <pic:pic xmlns:pic="http://schemas.openxmlformats.org/drawingml/2006/picture">
+                  <pic:nvPicPr>
+                    <pic:cNvPr id="9" name="Step 2.PNG"/>
+                    <pic:cNvPicPr/>
+                  </pic:nvPicPr>
+                  <pic:blipFill>
+                    <a:blip r:embed="rId10">
+                      <a:extLst>
+                        <a:ext uri="{28A0092B-C50C-407E-A947-70E740481C1C}">
+                          <a14:useLocalDpi xmlns:a14="http://schemas.microsoft.com/office/drawing/2010/main" val="0"/>
+                        </a:ext>
+                      </a:extLst>
+                    </a:blip>
+                    <a:stretch>
+                      <a:fillRect/>
+                    </a:stretch>
+                  </pic:blipFill>
+                  <pic:spPr>
+                    <a:xfrm>
+                      <a:off x="0" y="0"/>
+                      <a:ext cx="5943600" cy="3337560"/>
+                    </a:xfrm>
+                    <a:prstGeom prst="rect">
+                      <a:avLst/>
+                    </a:prstGeom>
+                  </pic:spPr>
+                </pic:pic>
+              </a:graphicData>
+            </a:graphic>
+          </wp:inline>
+        </w:drawing>
+      </w:r>
+    </w:p>
+    <w:p>
+      <w:pPr>
+        <w:rPr>
+          <w:b/>
+        </w:rPr>
+      </w:pPr>
+    </w:p>
+    <w:p>
+      <w:pPr>
+        <w:rPr>
+          <w:b/>
+        </w:rPr>
+      </w:pPr>
+    </w:p>
+    <w:p>
+      <w:pPr>
+        <w:rPr>
+          <w:b/>
+        </w:rPr>
+      </w:pPr>
+      <w:r>
+        <w:rPr>
+          <w:b/>
+        </w:rPr>
+        <w:t>Step 3</w:t>
+      </w:r>
+    </w:p>
+    <w:p>
+      <w:r>
+        <w:t>Click on ‘Clear Text’ icon which clears all fields.</w:t>
+      </w:r>
+    </w:p>
+    <w:p>
+      <w:pPr>
+        <w:rPr>
+          <w:b/>
+        </w:rPr>
+      </w:pPr>
+      <w:r>
+        <w:rPr>
+          <w:b/>
+          <w:noProof/>
+        </w:rPr>
+        <w:drawing>
+          <wp:inline distT="0" distB="0" distL="0" distR="0" wp14:anchorId="586A21B4" wp14:editId="3B53DB7B">
+            <wp:extent cx="5943600" cy="3341370"/>
+            <wp:effectExtent l="0" t="0" r="0" b="0"/>
+            <wp:docPr id="10" name="Picture 10"/>
+            <wp:cNvGraphicFramePr>
+              <a:graphicFrameLocks xmlns:a="http://schemas.openxmlformats.org/drawingml/2006/main" noChangeAspect="1"/>
+            </wp:cNvGraphicFramePr>
+            <a:graphic xmlns:a="http://schemas.openxmlformats.org/drawingml/2006/main">
+              <a:graphicData uri="http://schemas.openxmlformats.org/drawingml/2006/picture">
+                <pic:pic xmlns:pic="http://schemas.openxmlformats.org/drawingml/2006/picture">
+                  <pic:nvPicPr>
+                    <pic:cNvPr id="10" name="Step 3.PNG"/>
+                    <pic:cNvPicPr/>
+                  </pic:nvPicPr>
+                  <pic:blipFill>
+                    <a:blip r:embed="rId7">
+                      <a:extLst>
+                        <a:ext uri="{28A0092B-C50C-407E-A947-70E740481C1C}">
+                          <a14:useLocalDpi xmlns:a14="http://schemas.microsoft.com/office/drawing/2010/main" val="0"/>
+                        </a:ext>
+                      </a:extLst>
+                    </a:blip>
+                    <a:stretch>
+                      <a:fillRect/>
+                    </a:stretch>
+                  </pic:blipFill>
+                  <pic:spPr>
+                    <a:xfrm>
+                      <a:off x="0" y="0"/>
+                      <a:ext cx="5943600" cy="3341370"/>
+                    </a:xfrm>
+                    <a:prstGeom prst="rect">
+                      <a:avLst/>
+                    </a:prstGeom>
+                  </pic:spPr>
+                </pic:pic>
+              </a:graphicData>
+            </a:graphic>
+          </wp:inline>
+        </w:drawing>
+      </w:r>
+    </w:p>
+    <w:p>
+      <w:pPr>
+        <w:rPr>
+          <w:b/>
+        </w:rPr>
+      </w:pPr>
+      <w:r>
+        <w:rPr>
+          <w:b/>
+        </w:rPr>
+        <w:t>Step 4 (4.2)</w:t>
+      </w:r>
+    </w:p>
+    <w:p>
+      <w:r>
+        <w:t>Repeat step 2 and click on ‘Add Staff’ icon after which the system displays an appropriate message as shown in the screenshot below.</w:t>
+      </w:r>
+    </w:p>
+    <w:p>
+      <w:pPr>
+        <w:rPr>
+          <w:b/>
+        </w:rPr>
+      </w:pPr>
+      <w:r>
+        <w:rPr>
+          <w:b/>
+          <w:noProof/>
+        </w:rPr>
+        <w:lastRenderedPageBreak/>
+        <w:drawing>
+          <wp:inline distT="0" distB="0" distL="0" distR="0" wp14:anchorId="7F9ADA99" wp14:editId="613FA869">
+            <wp:extent cx="5943600" cy="3337560"/>
+            <wp:effectExtent l="0" t="0" r="0" b="0"/>
+            <wp:docPr id="11" name="Picture 11"/>
+            <wp:cNvGraphicFramePr>
+              <a:graphicFrameLocks xmlns:a="http://schemas.openxmlformats.org/drawingml/2006/main" noChangeAspect="1"/>
+            </wp:cNvGraphicFramePr>
+            <a:graphic xmlns:a="http://schemas.openxmlformats.org/drawingml/2006/main">
+              <a:graphicData uri="http://schemas.openxmlformats.org/drawingml/2006/picture">
+                <pic:pic xmlns:pic="http://schemas.openxmlformats.org/drawingml/2006/picture">
+                  <pic:nvPicPr>
+                    <pic:cNvPr id="11" name="Step 4.PNG"/>
+                    <pic:cNvPicPr/>
+                  </pic:nvPicPr>
+                  <pic:blipFill>
+                    <a:blip r:embed="rId11">
+                      <a:extLst>
+                        <a:ext uri="{28A0092B-C50C-407E-A947-70E740481C1C}">
+                          <a14:useLocalDpi xmlns:a14="http://schemas.microsoft.com/office/drawing/2010/main" val="0"/>
+                        </a:ext>
+                      </a:extLst>
+                    </a:blip>
+                    <a:stretch>
+                      <a:fillRect/>
+                    </a:stretch>
+                  </pic:blipFill>
+                  <pic:spPr>
+                    <a:xfrm>
+                      <a:off x="0" y="0"/>
+                      <a:ext cx="5943600" cy="3337560"/>
+                    </a:xfrm>
+                    <a:prstGeom prst="rect">
+                      <a:avLst/>
+                    </a:prstGeom>
+                  </pic:spPr>
+                </pic:pic>
+              </a:graphicData>
+            </a:graphic>
+          </wp:inline>
+        </w:drawing>
+      </w:r>
+    </w:p>
+    <w:p>
+      <w:pPr>
+        <w:rPr>
+          <w:b/>
+        </w:rPr>
+      </w:pPr>
+    </w:p>
+    <w:p>
+      <w:r>
+        <w:t xml:space="preserve">The username field is cleared for user to re enter a unique username. </w:t>
+      </w:r>
+    </w:p>
+    <w:p>
+      <w:pPr>
+        <w:rPr>
+          <w:b/>
+        </w:rPr>
+      </w:pPr>
+      <w:r>
+        <w:rPr>
+          <w:b/>
+          <w:noProof/>
+        </w:rPr>
+        <w:drawing>
+          <wp:inline distT="0" distB="0" distL="0" distR="0" wp14:anchorId="6B3E5EC8" wp14:editId="07277CFE">
+            <wp:extent cx="5943600" cy="3337560"/>
+            <wp:effectExtent l="0" t="0" r="0" b="0"/>
+            <wp:docPr id="12" name="Picture 12"/>
+            <wp:cNvGraphicFramePr>
+              <a:graphicFrameLocks xmlns:a="http://schemas.openxmlformats.org/drawingml/2006/main" noChangeAspect="1"/>
+            </wp:cNvGraphicFramePr>
+            <a:graphic xmlns:a="http://schemas.openxmlformats.org/drawingml/2006/main">
+              <a:graphicData uri="http://schemas.openxmlformats.org/drawingml/2006/picture">
+                <pic:pic xmlns:pic="http://schemas.openxmlformats.org/drawingml/2006/picture">
+                  <pic:nvPicPr>
+                    <pic:cNvPr id="12" name="Step 5.PNG"/>
+                    <pic:cNvPicPr/>
+                  </pic:nvPicPr>
+                  <pic:blipFill>
+                    <a:blip r:embed="rId12">
+                      <a:extLst>
+                        <a:ext uri="{28A0092B-C50C-407E-A947-70E740481C1C}">
+                          <a14:useLocalDpi xmlns:a14="http://schemas.microsoft.com/office/drawing/2010/main" val="0"/>
+                        </a:ext>
+                      </a:extLst>
+                    </a:blip>
+                    <a:stretch>
+                      <a:fillRect/>
+                    </a:stretch>
+                  </pic:blipFill>
+                  <pic:spPr>
+                    <a:xfrm>
+                      <a:off x="0" y="0"/>
+                      <a:ext cx="5943600" cy="3337560"/>
+                    </a:xfrm>
+                    <a:prstGeom prst="rect">
+                      <a:avLst/>
+                    </a:prstGeom>
+                  </pic:spPr>
+                </pic:pic>
+              </a:graphicData>
+            </a:graphic>
+          </wp:inline>
+        </w:drawing>
+      </w:r>
+    </w:p>
+    <w:p>
       <w:pPr>
         <w:rPr>
           <w:b/>
@@ -2118,6 +2488,7 @@
         <w:pStyle w:val="Heading2"/>
       </w:pPr>
       <w:r>
+        <w:lastRenderedPageBreak/>
         <w:t>Data Set 3</w:t>
       </w:r>
     </w:p>
@@ -2154,6 +2525,12 @@
               </w:rPr>
               <w:t>Data Set 3</w:t>
             </w:r>
+            <w:r>
+              <w:rPr>
+                <w:b/>
+              </w:rPr>
+              <w:t xml:space="preserve"> (Incomplete Fields)</w:t>
+            </w:r>
           </w:p>
         </w:tc>
       </w:tr>
@@ -2515,6 +2892,409 @@
       <w:pPr>
         <w:pStyle w:val="Heading2"/>
       </w:pPr>
+    </w:p>
+    <w:p>
+      <w:pPr>
+        <w:rPr>
+          <w:b/>
+        </w:rPr>
+      </w:pPr>
+    </w:p>
+    <w:p>
+      <w:pPr>
+        <w:rPr>
+          <w:b/>
+        </w:rPr>
+      </w:pPr>
+      <w:r>
+        <w:rPr>
+          <w:b/>
+        </w:rPr>
+        <w:t>Step 1</w:t>
+      </w:r>
+    </w:p>
+    <w:p>
+      <w:r>
+        <w:t>After clicking on ‘Add Staff’ Icon at ‘Manage Staff’ system prompts user to enter new staff details</w:t>
+      </w:r>
+    </w:p>
+    <w:p>
+      <w:pPr>
+        <w:rPr>
+          <w:b/>
+        </w:rPr>
+      </w:pPr>
+      <w:r>
+        <w:rPr>
+          <w:b/>
+          <w:noProof/>
+        </w:rPr>
+        <w:drawing>
+          <wp:inline distT="0" distB="0" distL="0" distR="0" wp14:anchorId="18E35839" wp14:editId="64BC4E9C">
+            <wp:extent cx="5943600" cy="3178175"/>
+            <wp:effectExtent l="0" t="0" r="0" b="3175"/>
+            <wp:docPr id="2" name="Picture 2"/>
+            <wp:cNvGraphicFramePr>
+              <a:graphicFrameLocks xmlns:a="http://schemas.openxmlformats.org/drawingml/2006/main" noChangeAspect="1"/>
+            </wp:cNvGraphicFramePr>
+            <a:graphic xmlns:a="http://schemas.openxmlformats.org/drawingml/2006/main">
+              <a:graphicData uri="http://schemas.openxmlformats.org/drawingml/2006/picture">
+                <pic:pic xmlns:pic="http://schemas.openxmlformats.org/drawingml/2006/picture">
+                  <pic:nvPicPr>
+                    <pic:cNvPr id="1" name="Step 1.PNG"/>
+                    <pic:cNvPicPr/>
+                  </pic:nvPicPr>
+                  <pic:blipFill>
+                    <a:blip r:embed="rId5">
+                      <a:extLst>
+                        <a:ext uri="{28A0092B-C50C-407E-A947-70E740481C1C}">
+                          <a14:useLocalDpi xmlns:a14="http://schemas.microsoft.com/office/drawing/2010/main" val="0"/>
+                        </a:ext>
+                      </a:extLst>
+                    </a:blip>
+                    <a:stretch>
+                      <a:fillRect/>
+                    </a:stretch>
+                  </pic:blipFill>
+                  <pic:spPr>
+                    <a:xfrm>
+                      <a:off x="0" y="0"/>
+                      <a:ext cx="5943600" cy="3178175"/>
+                    </a:xfrm>
+                    <a:prstGeom prst="rect">
+                      <a:avLst/>
+                    </a:prstGeom>
+                  </pic:spPr>
+                </pic:pic>
+              </a:graphicData>
+            </a:graphic>
+          </wp:inline>
+        </w:drawing>
+      </w:r>
+    </w:p>
+    <w:p>
+      <w:pPr>
+        <w:rPr>
+          <w:b/>
+        </w:rPr>
+      </w:pPr>
+    </w:p>
+    <w:p>
+      <w:pPr>
+        <w:rPr>
+          <w:b/>
+        </w:rPr>
+      </w:pPr>
+    </w:p>
+    <w:p>
+      <w:pPr>
+        <w:rPr>
+          <w:b/>
+        </w:rPr>
+      </w:pPr>
+    </w:p>
+    <w:p>
+      <w:pPr>
+        <w:rPr>
+          <w:b/>
+        </w:rPr>
+      </w:pPr>
+    </w:p>
+    <w:p>
+      <w:pPr>
+        <w:rPr>
+          <w:b/>
+        </w:rPr>
+      </w:pPr>
+      <w:r>
+        <w:rPr>
+          <w:b/>
+        </w:rPr>
+        <w:lastRenderedPageBreak/>
+        <w:t>Step 2</w:t>
+      </w:r>
+    </w:p>
+    <w:p>
+      <w:r>
+        <w:t>Enter all fields except email address, username and confirm password field.</w:t>
+      </w:r>
+    </w:p>
+    <w:p>
+      <w:pPr>
+        <w:rPr>
+          <w:b/>
+        </w:rPr>
+      </w:pPr>
+      <w:r>
+        <w:rPr>
+          <w:b/>
+          <w:noProof/>
+        </w:rPr>
+        <w:drawing>
+          <wp:inline distT="0" distB="0" distL="0" distR="0" wp14:anchorId="6B6FEDAA" wp14:editId="01F8E245">
+            <wp:extent cx="5943600" cy="3341370"/>
+            <wp:effectExtent l="0" t="0" r="0" b="0"/>
+            <wp:docPr id="15" name="Picture 15"/>
+            <wp:cNvGraphicFramePr>
+              <a:graphicFrameLocks xmlns:a="http://schemas.openxmlformats.org/drawingml/2006/main" noChangeAspect="1"/>
+            </wp:cNvGraphicFramePr>
+            <a:graphic xmlns:a="http://schemas.openxmlformats.org/drawingml/2006/main">
+              <a:graphicData uri="http://schemas.openxmlformats.org/drawingml/2006/picture">
+                <pic:pic xmlns:pic="http://schemas.openxmlformats.org/drawingml/2006/picture">
+                  <pic:nvPicPr>
+                    <pic:cNvPr id="15" name="Step 2.PNG"/>
+                    <pic:cNvPicPr/>
+                  </pic:nvPicPr>
+                  <pic:blipFill>
+                    <a:blip r:embed="rId13">
+                      <a:extLst>
+                        <a:ext uri="{28A0092B-C50C-407E-A947-70E740481C1C}">
+                          <a14:useLocalDpi xmlns:a14="http://schemas.microsoft.com/office/drawing/2010/main" val="0"/>
+                        </a:ext>
+                      </a:extLst>
+                    </a:blip>
+                    <a:stretch>
+                      <a:fillRect/>
+                    </a:stretch>
+                  </pic:blipFill>
+                  <pic:spPr>
+                    <a:xfrm>
+                      <a:off x="0" y="0"/>
+                      <a:ext cx="5943600" cy="3341370"/>
+                    </a:xfrm>
+                    <a:prstGeom prst="rect">
+                      <a:avLst/>
+                    </a:prstGeom>
+                  </pic:spPr>
+                </pic:pic>
+              </a:graphicData>
+            </a:graphic>
+          </wp:inline>
+        </w:drawing>
+      </w:r>
+    </w:p>
+    <w:p>
+      <w:pPr>
+        <w:rPr>
+          <w:b/>
+        </w:rPr>
+      </w:pPr>
+      <w:r>
+        <w:rPr>
+          <w:b/>
+        </w:rPr>
+        <w:t>Step 3</w:t>
+      </w:r>
+    </w:p>
+    <w:p>
+      <w:r>
+        <w:t>Click on ‘Clear Text’ icon which clears all fields.</w:t>
+      </w:r>
+    </w:p>
+    <w:p>
+      <w:pPr>
+        <w:rPr>
+          <w:b/>
+        </w:rPr>
+      </w:pPr>
+      <w:r>
+        <w:rPr>
+          <w:b/>
+          <w:noProof/>
+        </w:rPr>
+        <w:drawing>
+          <wp:inline distT="0" distB="0" distL="0" distR="0" wp14:anchorId="374F35B5" wp14:editId="3269F2A2">
+            <wp:extent cx="5943600" cy="3341370"/>
+            <wp:effectExtent l="0" t="0" r="0" b="0"/>
+            <wp:docPr id="14" name="Picture 14"/>
+            <wp:cNvGraphicFramePr>
+              <a:graphicFrameLocks xmlns:a="http://schemas.openxmlformats.org/drawingml/2006/main" noChangeAspect="1"/>
+            </wp:cNvGraphicFramePr>
+            <a:graphic xmlns:a="http://schemas.openxmlformats.org/drawingml/2006/main">
+              <a:graphicData uri="http://schemas.openxmlformats.org/drawingml/2006/picture">
+                <pic:pic xmlns:pic="http://schemas.openxmlformats.org/drawingml/2006/picture">
+                  <pic:nvPicPr>
+                    <pic:cNvPr id="10" name="Step 3.PNG"/>
+                    <pic:cNvPicPr/>
+                  </pic:nvPicPr>
+                  <pic:blipFill>
+                    <a:blip r:embed="rId7">
+                      <a:extLst>
+                        <a:ext uri="{28A0092B-C50C-407E-A947-70E740481C1C}">
+                          <a14:useLocalDpi xmlns:a14="http://schemas.microsoft.com/office/drawing/2010/main" val="0"/>
+                        </a:ext>
+                      </a:extLst>
+                    </a:blip>
+                    <a:stretch>
+                      <a:fillRect/>
+                    </a:stretch>
+                  </pic:blipFill>
+                  <pic:spPr>
+                    <a:xfrm>
+                      <a:off x="0" y="0"/>
+                      <a:ext cx="5943600" cy="3341370"/>
+                    </a:xfrm>
+                    <a:prstGeom prst="rect">
+                      <a:avLst/>
+                    </a:prstGeom>
+                  </pic:spPr>
+                </pic:pic>
+              </a:graphicData>
+            </a:graphic>
+          </wp:inline>
+        </w:drawing>
+      </w:r>
+    </w:p>
+    <w:p>
+      <w:pPr>
+        <w:rPr>
+          <w:b/>
+        </w:rPr>
+      </w:pPr>
+    </w:p>
+    <w:p>
+      <w:pPr>
+        <w:rPr>
+          <w:b/>
+        </w:rPr>
+      </w:pPr>
+      <w:r>
+        <w:rPr>
+          <w:b/>
+        </w:rPr>
+        <w:lastRenderedPageBreak/>
+        <w:t>Step 4 (4.</w:t>
+      </w:r>
+      <w:r>
+        <w:rPr>
+          <w:b/>
+        </w:rPr>
+        <w:t>1</w:t>
+      </w:r>
+      <w:r>
+        <w:rPr>
+          <w:b/>
+        </w:rPr>
+        <w:t>)</w:t>
+      </w:r>
+    </w:p>
+    <w:p>
+      <w:r>
+        <w:t>Repeat step 2 and click on ‘Add Staff’ icon after which the system displays an appropriate message as shown in the screenshot below.</w:t>
+      </w:r>
+    </w:p>
+    <w:p>
+      <w:pPr>
+        <w:rPr>
+          <w:b/>
+        </w:rPr>
+      </w:pPr>
+      <w:r>
+        <w:rPr>
+          <w:b/>
+          <w:noProof/>
+        </w:rPr>
+        <w:drawing>
+          <wp:inline distT="0" distB="0" distL="0" distR="0" wp14:anchorId="476B8BFD" wp14:editId="60AF72A3">
+            <wp:extent cx="5943600" cy="3347720"/>
+            <wp:effectExtent l="0" t="0" r="0" b="5080"/>
+            <wp:docPr id="16" name="Picture 16"/>
+            <wp:cNvGraphicFramePr>
+              <a:graphicFrameLocks xmlns:a="http://schemas.openxmlformats.org/drawingml/2006/main" noChangeAspect="1"/>
+            </wp:cNvGraphicFramePr>
+            <a:graphic xmlns:a="http://schemas.openxmlformats.org/drawingml/2006/main">
+              <a:graphicData uri="http://schemas.openxmlformats.org/drawingml/2006/picture">
+                <pic:pic xmlns:pic="http://schemas.openxmlformats.org/drawingml/2006/picture">
+                  <pic:nvPicPr>
+                    <pic:cNvPr id="16" name="Step 4.PNG"/>
+                    <pic:cNvPicPr/>
+                  </pic:nvPicPr>
+                  <pic:blipFill>
+                    <a:blip r:embed="rId14">
+                      <a:extLst>
+                        <a:ext uri="{28A0092B-C50C-407E-A947-70E740481C1C}">
+                          <a14:useLocalDpi xmlns:a14="http://schemas.microsoft.com/office/drawing/2010/main" val="0"/>
+                        </a:ext>
+                      </a:extLst>
+                    </a:blip>
+                    <a:stretch>
+                      <a:fillRect/>
+                    </a:stretch>
+                  </pic:blipFill>
+                  <pic:spPr>
+                    <a:xfrm>
+                      <a:off x="0" y="0"/>
+                      <a:ext cx="5943600" cy="3347720"/>
+                    </a:xfrm>
+                    <a:prstGeom prst="rect">
+                      <a:avLst/>
+                    </a:prstGeom>
+                  </pic:spPr>
+                </pic:pic>
+              </a:graphicData>
+            </a:graphic>
+          </wp:inline>
+        </w:drawing>
+      </w:r>
+    </w:p>
+    <w:p>
+      <w:r>
+        <w:t xml:space="preserve">System highlights and prompts user to fill necessary fields. </w:t>
+      </w:r>
+    </w:p>
+    <w:p>
+      <w:pPr>
+        <w:rPr>
+          <w:b/>
+        </w:rPr>
+      </w:pPr>
+      <w:r>
+        <w:rPr>
+          <w:b/>
+          <w:noProof/>
+        </w:rPr>
+        <w:drawing>
+          <wp:inline distT="0" distB="0" distL="0" distR="0" wp14:anchorId="7D328768" wp14:editId="23741554">
+            <wp:extent cx="5943600" cy="3348990"/>
+            <wp:effectExtent l="0" t="0" r="0" b="3810"/>
+            <wp:docPr id="17" name="Picture 17"/>
+            <wp:cNvGraphicFramePr>
+              <a:graphicFrameLocks xmlns:a="http://schemas.openxmlformats.org/drawingml/2006/main" noChangeAspect="1"/>
+            </wp:cNvGraphicFramePr>
+            <a:graphic xmlns:a="http://schemas.openxmlformats.org/drawingml/2006/main">
+              <a:graphicData uri="http://schemas.openxmlformats.org/drawingml/2006/picture">
+                <pic:pic xmlns:pic="http://schemas.openxmlformats.org/drawingml/2006/picture">
+                  <pic:nvPicPr>
+                    <pic:cNvPr id="17" name="Step 5.PNG"/>
+                    <pic:cNvPicPr/>
+                  </pic:nvPicPr>
+                  <pic:blipFill>
+                    <a:blip r:embed="rId15">
+                      <a:extLst>
+                        <a:ext uri="{28A0092B-C50C-407E-A947-70E740481C1C}">
+                          <a14:useLocalDpi xmlns:a14="http://schemas.microsoft.com/office/drawing/2010/main" val="0"/>
+                        </a:ext>
+                      </a:extLst>
+                    </a:blip>
+                    <a:stretch>
+                      <a:fillRect/>
+                    </a:stretch>
+                  </pic:blipFill>
+                  <pic:spPr>
+                    <a:xfrm>
+                      <a:off x="0" y="0"/>
+                      <a:ext cx="5943600" cy="3348990"/>
+                    </a:xfrm>
+                    <a:prstGeom prst="rect">
+                      <a:avLst/>
+                    </a:prstGeom>
+                  </pic:spPr>
+                </pic:pic>
+              </a:graphicData>
+            </a:graphic>
+          </wp:inline>
+        </w:drawing>
+      </w:r>
     </w:p>
     <w:p>
       <w:pPr>
@@ -2563,6 +3343,12 @@
               </w:rPr>
               <w:t>Data Set 4</w:t>
             </w:r>
+            <w:r>
+              <w:rPr>
+                <w:b/>
+              </w:rPr>
+              <w:t xml:space="preserve"> (Unmatched password fields)</w:t>
+            </w:r>
           </w:p>
         </w:tc>
       </w:tr>
@@ -2926,6 +3712,13 @@
           <w:b/>
         </w:rPr>
       </w:pPr>
+    </w:p>
+    <w:p>
+      <w:pPr>
+        <w:rPr>
+          <w:b/>
+        </w:rPr>
+      </w:pPr>
       <w:r>
         <w:rPr>
           <w:b/>
@@ -2934,16 +3727,377 @@
       </w:r>
     </w:p>
     <w:p>
-      <w:pPr>
-        <w:rPr>
-          <w:b/>
-        </w:rPr>
-      </w:pPr>
-      <w:r>
-        <w:rPr>
-          <w:b/>
-        </w:rPr>
-        <w:t xml:space="preserve"> </w:t>
+      <w:r>
+        <w:t>After clicking on ‘Add Staff’ Icon at ‘Manage Staff’ system prompts user to enter new staff details</w:t>
+      </w:r>
+    </w:p>
+    <w:p>
+      <w:pPr>
+        <w:rPr>
+          <w:b/>
+        </w:rPr>
+      </w:pPr>
+      <w:r>
+        <w:rPr>
+          <w:b/>
+          <w:noProof/>
+        </w:rPr>
+        <w:drawing>
+          <wp:inline distT="0" distB="0" distL="0" distR="0" wp14:anchorId="6C264292" wp14:editId="12D4D09B">
+            <wp:extent cx="5943600" cy="3178175"/>
+            <wp:effectExtent l="0" t="0" r="0" b="3175"/>
+            <wp:docPr id="8" name="Picture 8"/>
+            <wp:cNvGraphicFramePr>
+              <a:graphicFrameLocks xmlns:a="http://schemas.openxmlformats.org/drawingml/2006/main" noChangeAspect="1"/>
+            </wp:cNvGraphicFramePr>
+            <a:graphic xmlns:a="http://schemas.openxmlformats.org/drawingml/2006/main">
+              <a:graphicData uri="http://schemas.openxmlformats.org/drawingml/2006/picture">
+                <pic:pic xmlns:pic="http://schemas.openxmlformats.org/drawingml/2006/picture">
+                  <pic:nvPicPr>
+                    <pic:cNvPr id="1" name="Step 1.PNG"/>
+                    <pic:cNvPicPr/>
+                  </pic:nvPicPr>
+                  <pic:blipFill>
+                    <a:blip r:embed="rId5">
+                      <a:extLst>
+                        <a:ext uri="{28A0092B-C50C-407E-A947-70E740481C1C}">
+                          <a14:useLocalDpi xmlns:a14="http://schemas.microsoft.com/office/drawing/2010/main" val="0"/>
+                        </a:ext>
+                      </a:extLst>
+                    </a:blip>
+                    <a:stretch>
+                      <a:fillRect/>
+                    </a:stretch>
+                  </pic:blipFill>
+                  <pic:spPr>
+                    <a:xfrm>
+                      <a:off x="0" y="0"/>
+                      <a:ext cx="5943600" cy="3178175"/>
+                    </a:xfrm>
+                    <a:prstGeom prst="rect">
+                      <a:avLst/>
+                    </a:prstGeom>
+                  </pic:spPr>
+                </pic:pic>
+              </a:graphicData>
+            </a:graphic>
+          </wp:inline>
+        </w:drawing>
+      </w:r>
+    </w:p>
+    <w:p>
+      <w:pPr>
+        <w:rPr>
+          <w:b/>
+        </w:rPr>
+      </w:pPr>
+    </w:p>
+    <w:p>
+      <w:pPr>
+        <w:rPr>
+          <w:b/>
+        </w:rPr>
+      </w:pPr>
+    </w:p>
+    <w:p>
+      <w:pPr>
+        <w:rPr>
+          <w:b/>
+        </w:rPr>
+      </w:pPr>
+    </w:p>
+    <w:p>
+      <w:pPr>
+        <w:rPr>
+          <w:b/>
+        </w:rPr>
+      </w:pPr>
+      <w:r>
+        <w:rPr>
+          <w:b/>
+        </w:rPr>
+        <w:lastRenderedPageBreak/>
+        <w:t>Step 2</w:t>
+      </w:r>
+    </w:p>
+    <w:p>
+      <w:r>
+        <w:t xml:space="preserve">Enter all required values but enter different values for password and confirm password fields. </w:t>
+      </w:r>
+    </w:p>
+    <w:p>
+      <w:pPr>
+        <w:rPr>
+          <w:b/>
+        </w:rPr>
+      </w:pPr>
+      <w:r>
+        <w:rPr>
+          <w:b/>
+          <w:noProof/>
+        </w:rPr>
+        <w:drawing>
+          <wp:inline distT="0" distB="0" distL="0" distR="0" wp14:anchorId="0164D65C" wp14:editId="38EFAE97">
+            <wp:extent cx="5943600" cy="3343910"/>
+            <wp:effectExtent l="0" t="0" r="0" b="8890"/>
+            <wp:docPr id="18" name="Picture 18"/>
+            <wp:cNvGraphicFramePr>
+              <a:graphicFrameLocks xmlns:a="http://schemas.openxmlformats.org/drawingml/2006/main" noChangeAspect="1"/>
+            </wp:cNvGraphicFramePr>
+            <a:graphic xmlns:a="http://schemas.openxmlformats.org/drawingml/2006/main">
+              <a:graphicData uri="http://schemas.openxmlformats.org/drawingml/2006/picture">
+                <pic:pic xmlns:pic="http://schemas.openxmlformats.org/drawingml/2006/picture">
+                  <pic:nvPicPr>
+                    <pic:cNvPr id="18" name="Step 2.PNG"/>
+                    <pic:cNvPicPr/>
+                  </pic:nvPicPr>
+                  <pic:blipFill>
+                    <a:blip r:embed="rId16">
+                      <a:extLst>
+                        <a:ext uri="{28A0092B-C50C-407E-A947-70E740481C1C}">
+                          <a14:useLocalDpi xmlns:a14="http://schemas.microsoft.com/office/drawing/2010/main" val="0"/>
+                        </a:ext>
+                      </a:extLst>
+                    </a:blip>
+                    <a:stretch>
+                      <a:fillRect/>
+                    </a:stretch>
+                  </pic:blipFill>
+                  <pic:spPr>
+                    <a:xfrm>
+                      <a:off x="0" y="0"/>
+                      <a:ext cx="5943600" cy="3343910"/>
+                    </a:xfrm>
+                    <a:prstGeom prst="rect">
+                      <a:avLst/>
+                    </a:prstGeom>
+                  </pic:spPr>
+                </pic:pic>
+              </a:graphicData>
+            </a:graphic>
+          </wp:inline>
+        </w:drawing>
+      </w:r>
+    </w:p>
+    <w:p>
+      <w:pPr>
+        <w:rPr>
+          <w:b/>
+        </w:rPr>
+      </w:pPr>
+      <w:r>
+        <w:rPr>
+          <w:b/>
+        </w:rPr>
+        <w:t>Step 3</w:t>
+      </w:r>
+    </w:p>
+    <w:p>
+      <w:r>
+        <w:t>Click on ‘Clear Text’ icon which clears all fields.</w:t>
+      </w:r>
+    </w:p>
+    <w:p>
+      <w:pPr>
+        <w:rPr>
+          <w:b/>
+        </w:rPr>
+      </w:pPr>
+      <w:r>
+        <w:rPr>
+          <w:b/>
+          <w:noProof/>
+        </w:rPr>
+        <w:drawing>
+          <wp:inline distT="0" distB="0" distL="0" distR="0" wp14:anchorId="14B4C9A8" wp14:editId="209BDA21">
+            <wp:extent cx="5943600" cy="3341370"/>
+            <wp:effectExtent l="0" t="0" r="0" b="0"/>
+            <wp:docPr id="13" name="Picture 13"/>
+            <wp:cNvGraphicFramePr>
+              <a:graphicFrameLocks xmlns:a="http://schemas.openxmlformats.org/drawingml/2006/main" noChangeAspect="1"/>
+            </wp:cNvGraphicFramePr>
+            <a:graphic xmlns:a="http://schemas.openxmlformats.org/drawingml/2006/main">
+              <a:graphicData uri="http://schemas.openxmlformats.org/drawingml/2006/picture">
+                <pic:pic xmlns:pic="http://schemas.openxmlformats.org/drawingml/2006/picture">
+                  <pic:nvPicPr>
+                    <pic:cNvPr id="10" name="Step 3.PNG"/>
+                    <pic:cNvPicPr/>
+                  </pic:nvPicPr>
+                  <pic:blipFill>
+                    <a:blip r:embed="rId7">
+                      <a:extLst>
+                        <a:ext uri="{28A0092B-C50C-407E-A947-70E740481C1C}">
+                          <a14:useLocalDpi xmlns:a14="http://schemas.microsoft.com/office/drawing/2010/main" val="0"/>
+                        </a:ext>
+                      </a:extLst>
+                    </a:blip>
+                    <a:stretch>
+                      <a:fillRect/>
+                    </a:stretch>
+                  </pic:blipFill>
+                  <pic:spPr>
+                    <a:xfrm>
+                      <a:off x="0" y="0"/>
+                      <a:ext cx="5943600" cy="3341370"/>
+                    </a:xfrm>
+                    <a:prstGeom prst="rect">
+                      <a:avLst/>
+                    </a:prstGeom>
+                  </pic:spPr>
+                </pic:pic>
+              </a:graphicData>
+            </a:graphic>
+          </wp:inline>
+        </w:drawing>
+      </w:r>
+    </w:p>
+    <w:p>
+      <w:pPr>
+        <w:rPr>
+          <w:b/>
+        </w:rPr>
+      </w:pPr>
+      <w:r>
+        <w:rPr>
+          <w:b/>
+        </w:rPr>
+        <w:lastRenderedPageBreak/>
+        <w:t>Step 4 (4.</w:t>
+      </w:r>
+      <w:r>
+        <w:rPr>
+          <w:b/>
+        </w:rPr>
+        <w:t>3</w:t>
+      </w:r>
+      <w:r>
+        <w:rPr>
+          <w:b/>
+        </w:rPr>
+        <w:t>)</w:t>
+      </w:r>
+    </w:p>
+    <w:p>
+      <w:r>
+        <w:t>Repeat step 2 and click on ‘Add Staff’ icon after which the system displays an appropriate message.</w:t>
+      </w:r>
+    </w:p>
+    <w:p>
+      <w:pPr>
+        <w:rPr>
+          <w:b/>
+        </w:rPr>
+      </w:pPr>
+      <w:r>
+        <w:rPr>
+          <w:b/>
+          <w:noProof/>
+        </w:rPr>
+        <w:drawing>
+          <wp:inline distT="0" distB="0" distL="0" distR="0" wp14:anchorId="4B52900D" wp14:editId="52038F4C">
+            <wp:extent cx="5943600" cy="3343910"/>
+            <wp:effectExtent l="0" t="0" r="0" b="8890"/>
+            <wp:docPr id="19" name="Picture 19"/>
+            <wp:cNvGraphicFramePr>
+              <a:graphicFrameLocks xmlns:a="http://schemas.openxmlformats.org/drawingml/2006/main" noChangeAspect="1"/>
+            </wp:cNvGraphicFramePr>
+            <a:graphic xmlns:a="http://schemas.openxmlformats.org/drawingml/2006/main">
+              <a:graphicData uri="http://schemas.openxmlformats.org/drawingml/2006/picture">
+                <pic:pic xmlns:pic="http://schemas.openxmlformats.org/drawingml/2006/picture">
+                  <pic:nvPicPr>
+                    <pic:cNvPr id="19" name="Step 4.PNG"/>
+                    <pic:cNvPicPr/>
+                  </pic:nvPicPr>
+                  <pic:blipFill>
+                    <a:blip r:embed="rId17">
+                      <a:extLst>
+                        <a:ext uri="{28A0092B-C50C-407E-A947-70E740481C1C}">
+                          <a14:useLocalDpi xmlns:a14="http://schemas.microsoft.com/office/drawing/2010/main" val="0"/>
+                        </a:ext>
+                      </a:extLst>
+                    </a:blip>
+                    <a:stretch>
+                      <a:fillRect/>
+                    </a:stretch>
+                  </pic:blipFill>
+                  <pic:spPr>
+                    <a:xfrm>
+                      <a:off x="0" y="0"/>
+                      <a:ext cx="5943600" cy="3343910"/>
+                    </a:xfrm>
+                    <a:prstGeom prst="rect">
+                      <a:avLst/>
+                    </a:prstGeom>
+                  </pic:spPr>
+                </pic:pic>
+              </a:graphicData>
+            </a:graphic>
+          </wp:inline>
+        </w:drawing>
+      </w:r>
+    </w:p>
+    <w:p>
+      <w:pPr>
+        <w:rPr>
+          <w:b/>
+        </w:rPr>
+      </w:pPr>
+    </w:p>
+    <w:p>
+      <w:pPr>
+        <w:rPr>
+          <w:b/>
+        </w:rPr>
+      </w:pPr>
+      <w:r>
+        <w:t>The system highlights and clears the password and confirm password fields and prompts the user to fill those fields.</w:t>
+      </w:r>
+      <w:r>
+        <w:rPr>
+          <w:b/>
+          <w:noProof/>
+        </w:rPr>
+        <w:drawing>
+          <wp:inline distT="0" distB="0" distL="0" distR="0" wp14:anchorId="791F8C41" wp14:editId="0C8CC435">
+            <wp:extent cx="5943600" cy="3348990"/>
+            <wp:effectExtent l="0" t="0" r="0" b="3810"/>
+            <wp:docPr id="20" name="Picture 20"/>
+            <wp:cNvGraphicFramePr>
+              <a:graphicFrameLocks xmlns:a="http://schemas.openxmlformats.org/drawingml/2006/main" noChangeAspect="1"/>
+            </wp:cNvGraphicFramePr>
+            <a:graphic xmlns:a="http://schemas.openxmlformats.org/drawingml/2006/main">
+              <a:graphicData uri="http://schemas.openxmlformats.org/drawingml/2006/picture">
+                <pic:pic xmlns:pic="http://schemas.openxmlformats.org/drawingml/2006/picture">
+                  <pic:nvPicPr>
+                    <pic:cNvPr id="20" name="Step 5.PNG"/>
+                    <pic:cNvPicPr/>
+                  </pic:nvPicPr>
+                  <pic:blipFill>
+                    <a:blip r:embed="rId18">
+                      <a:extLst>
+                        <a:ext uri="{28A0092B-C50C-407E-A947-70E740481C1C}">
+                          <a14:useLocalDpi xmlns:a14="http://schemas.microsoft.com/office/drawing/2010/main" val="0"/>
+                        </a:ext>
+                      </a:extLst>
+                    </a:blip>
+                    <a:stretch>
+                      <a:fillRect/>
+                    </a:stretch>
+                  </pic:blipFill>
+                  <pic:spPr>
+                    <a:xfrm>
+                      <a:off x="0" y="0"/>
+                      <a:ext cx="5943600" cy="3348990"/>
+                    </a:xfrm>
+                    <a:prstGeom prst="rect">
+                      <a:avLst/>
+                    </a:prstGeom>
+                  </pic:spPr>
+                </pic:pic>
+              </a:graphicData>
+            </a:graphic>
+          </wp:inline>
+        </w:drawing>
       </w:r>
     </w:p>
     <w:sectPr>

</xml_diff>